<commit_message>
edit format tanggal, masukan semua field untuk sku
</commit_message>
<xml_diff>
--- a/public/SuratKeteranganUsaha.docx
+++ b/public/SuratKeteranganUsaha.docx
@@ -714,7 +714,7 @@
     <w:tbl>
       <w:tblPr>
         <w:tblStyle w:val="TableGrid"/>
-        <w:tblW w:w="11817" w:type="dxa"/>
+        <w:tblW w:w="13092" w:type="dxa"/>
         <w:jc w:val="center"/>
         <w:tblBorders>
           <w:top w:val="none" w:sz="0" w:space="0" w:color="auto"/>
@@ -735,9 +735,9 @@
         <w:gridCol w:w="148"/>
         <w:gridCol w:w="282"/>
         <w:gridCol w:w="890"/>
-        <w:gridCol w:w="112"/>
-        <w:gridCol w:w="172"/>
-        <w:gridCol w:w="146"/>
+        <w:gridCol w:w="1390"/>
+        <w:gridCol w:w="169"/>
+        <w:gridCol w:w="149"/>
         <w:gridCol w:w="284"/>
         <w:gridCol w:w="236"/>
         <w:gridCol w:w="236"/>
@@ -752,24 +752,25 @@
         <w:gridCol w:w="284"/>
         <w:gridCol w:w="283"/>
         <w:gridCol w:w="314"/>
-        <w:gridCol w:w="2814"/>
+        <w:gridCol w:w="2811"/>
         <w:gridCol w:w="430"/>
       </w:tblGrid>
       <w:tr>
         <w:trPr>
           <w:gridBefore w:val="2"/>
-          <w:wBefore w:w="709" w:type="dxa"/>
+          <w:wBefore w:w="708" w:type="dxa"/>
           <w:trHeight w:val="198"/>
           <w:jc w:val="center"/>
         </w:trPr>
         <w:tc>
           <w:tcPr>
-            <w:tcW w:w="2402" w:type="dxa"/>
+            <w:tcW w:w="2400" w:type="dxa"/>
             <w:gridSpan w:val="3"/>
           </w:tcPr>
           <w:p>
             <w:pPr>
               <w:pStyle w:val="NoSpacing"/>
+              <w:ind w:left="886"/>
               <w:rPr>
                 <w:rFonts w:ascii="Tahoma" w:hAnsi="Tahoma" w:cs="Tahoma"/>
                 <w:color w:val="000000" w:themeColor="text1"/>
@@ -824,7 +825,7 @@
         </w:tc>
         <w:tc>
           <w:tcPr>
-            <w:tcW w:w="8424" w:type="dxa"/>
+            <w:tcW w:w="9702" w:type="dxa"/>
             <w:gridSpan w:val="20"/>
           </w:tcPr>
           <w:p>
@@ -850,17 +851,18 @@
       <w:tr>
         <w:trPr>
           <w:gridBefore w:val="2"/>
-          <w:wBefore w:w="709" w:type="dxa"/>
+          <w:wBefore w:w="708" w:type="dxa"/>
           <w:jc w:val="center"/>
         </w:trPr>
         <w:tc>
           <w:tcPr>
-            <w:tcW w:w="2402" w:type="dxa"/>
+            <w:tcW w:w="2400" w:type="dxa"/>
             <w:gridSpan w:val="3"/>
           </w:tcPr>
           <w:p>
             <w:pPr>
               <w:pStyle w:val="NoSpacing"/>
+              <w:ind w:left="886"/>
               <w:rPr>
                 <w:rFonts w:ascii="Tahoma" w:hAnsi="Tahoma" w:cs="Tahoma"/>
                 <w:color w:val="000000" w:themeColor="text1"/>
@@ -906,7 +908,7 @@
         </w:tc>
         <w:tc>
           <w:tcPr>
-            <w:tcW w:w="8424" w:type="dxa"/>
+            <w:tcW w:w="9702" w:type="dxa"/>
             <w:gridSpan w:val="20"/>
           </w:tcPr>
           <w:p>
@@ -929,18 +931,19 @@
       <w:tr>
         <w:trPr>
           <w:gridBefore w:val="2"/>
-          <w:wBefore w:w="709" w:type="dxa"/>
+          <w:wBefore w:w="708" w:type="dxa"/>
           <w:trHeight w:val="90"/>
           <w:jc w:val="center"/>
         </w:trPr>
         <w:tc>
           <w:tcPr>
-            <w:tcW w:w="2402" w:type="dxa"/>
+            <w:tcW w:w="2400" w:type="dxa"/>
             <w:gridSpan w:val="3"/>
           </w:tcPr>
           <w:p>
             <w:pPr>
               <w:pStyle w:val="NoSpacing"/>
+              <w:ind w:left="886"/>
               <w:rPr>
                 <w:rFonts w:ascii="Tahoma" w:hAnsi="Tahoma" w:cs="Tahoma"/>
                 <w:color w:val="000000" w:themeColor="text1"/>
@@ -987,7 +990,7 @@
         </w:tc>
         <w:tc>
           <w:tcPr>
-            <w:tcW w:w="8424" w:type="dxa"/>
+            <w:tcW w:w="9702" w:type="dxa"/>
             <w:gridSpan w:val="20"/>
           </w:tcPr>
           <w:p>
@@ -1010,18 +1013,19 @@
       <w:tr>
         <w:trPr>
           <w:gridBefore w:val="2"/>
-          <w:wBefore w:w="709" w:type="dxa"/>
+          <w:wBefore w:w="708" w:type="dxa"/>
           <w:trHeight w:val="510"/>
           <w:jc w:val="center"/>
         </w:trPr>
         <w:tc>
           <w:tcPr>
-            <w:tcW w:w="2402" w:type="dxa"/>
+            <w:tcW w:w="2400" w:type="dxa"/>
             <w:gridSpan w:val="3"/>
           </w:tcPr>
           <w:p>
             <w:pPr>
               <w:pStyle w:val="NoSpacing"/>
+              <w:ind w:left="886"/>
               <w:rPr>
                 <w:rFonts w:ascii="Tahoma" w:hAnsi="Tahoma" w:cs="Tahoma"/>
                 <w:color w:val="000000" w:themeColor="text1"/>
@@ -1077,7 +1081,7 @@
         </w:tc>
         <w:tc>
           <w:tcPr>
-            <w:tcW w:w="8424" w:type="dxa"/>
+            <w:tcW w:w="9702" w:type="dxa"/>
             <w:gridSpan w:val="20"/>
           </w:tcPr>
           <w:p>
@@ -1101,17 +1105,18 @@
       <w:tr>
         <w:trPr>
           <w:gridBefore w:val="2"/>
-          <w:wBefore w:w="709" w:type="dxa"/>
+          <w:wBefore w:w="708" w:type="dxa"/>
           <w:jc w:val="center"/>
         </w:trPr>
         <w:tc>
           <w:tcPr>
-            <w:tcW w:w="2402" w:type="dxa"/>
+            <w:tcW w:w="2400" w:type="dxa"/>
             <w:gridSpan w:val="3"/>
           </w:tcPr>
           <w:p>
             <w:pPr>
               <w:pStyle w:val="NoSpacing"/>
+              <w:ind w:left="886"/>
               <w:rPr>
                 <w:rFonts w:ascii="Tahoma" w:hAnsi="Tahoma" w:cs="Tahoma"/>
                 <w:color w:val="000000" w:themeColor="text1"/>
@@ -1157,7 +1162,7 @@
         </w:tc>
         <w:tc>
           <w:tcPr>
-            <w:tcW w:w="8424" w:type="dxa"/>
+            <w:tcW w:w="9702" w:type="dxa"/>
             <w:gridSpan w:val="20"/>
           </w:tcPr>
           <w:p>
@@ -1180,17 +1185,18 @@
       <w:tr>
         <w:trPr>
           <w:gridBefore w:val="2"/>
-          <w:wBefore w:w="709" w:type="dxa"/>
+          <w:wBefore w:w="708" w:type="dxa"/>
           <w:jc w:val="center"/>
         </w:trPr>
         <w:tc>
           <w:tcPr>
-            <w:tcW w:w="2402" w:type="dxa"/>
+            <w:tcW w:w="2400" w:type="dxa"/>
             <w:gridSpan w:val="3"/>
           </w:tcPr>
           <w:p>
             <w:pPr>
               <w:pStyle w:val="NoSpacing"/>
+              <w:ind w:left="886"/>
               <w:rPr>
                 <w:rFonts w:ascii="Tahoma" w:hAnsi="Tahoma" w:cs="Tahoma"/>
                 <w:color w:val="000000" w:themeColor="text1"/>
@@ -1236,7 +1242,7 @@
         </w:tc>
         <w:tc>
           <w:tcPr>
-            <w:tcW w:w="8424" w:type="dxa"/>
+            <w:tcW w:w="9702" w:type="dxa"/>
             <w:gridSpan w:val="20"/>
           </w:tcPr>
           <w:p>
@@ -1259,17 +1265,18 @@
       <w:tr>
         <w:trPr>
           <w:gridBefore w:val="2"/>
-          <w:wBefore w:w="709" w:type="dxa"/>
+          <w:wBefore w:w="708" w:type="dxa"/>
           <w:jc w:val="center"/>
         </w:trPr>
         <w:tc>
           <w:tcPr>
-            <w:tcW w:w="2402" w:type="dxa"/>
+            <w:tcW w:w="2400" w:type="dxa"/>
             <w:gridSpan w:val="3"/>
           </w:tcPr>
           <w:p>
             <w:pPr>
               <w:pStyle w:val="NoSpacing"/>
+              <w:ind w:left="886"/>
               <w:rPr>
                 <w:rFonts w:ascii="Tahoma" w:hAnsi="Tahoma" w:cs="Tahoma"/>
                 <w:color w:val="000000" w:themeColor="text1"/>
@@ -1315,7 +1322,7 @@
         </w:tc>
         <w:tc>
           <w:tcPr>
-            <w:tcW w:w="8424" w:type="dxa"/>
+            <w:tcW w:w="9702" w:type="dxa"/>
             <w:gridSpan w:val="20"/>
           </w:tcPr>
           <w:p>
@@ -1338,17 +1345,18 @@
       <w:tr>
         <w:trPr>
           <w:gridBefore w:val="2"/>
-          <w:wBefore w:w="709" w:type="dxa"/>
+          <w:wBefore w:w="708" w:type="dxa"/>
           <w:jc w:val="center"/>
         </w:trPr>
         <w:tc>
           <w:tcPr>
-            <w:tcW w:w="2402" w:type="dxa"/>
+            <w:tcW w:w="2400" w:type="dxa"/>
             <w:gridSpan w:val="3"/>
           </w:tcPr>
           <w:p>
             <w:pPr>
               <w:pStyle w:val="NoSpacing"/>
+              <w:ind w:left="886"/>
               <w:rPr>
                 <w:rFonts w:ascii="Tahoma" w:hAnsi="Tahoma" w:cs="Tahoma"/>
                 <w:color w:val="000000" w:themeColor="text1"/>
@@ -1394,7 +1402,7 @@
         </w:tc>
         <w:tc>
           <w:tcPr>
-            <w:tcW w:w="8424" w:type="dxa"/>
+            <w:tcW w:w="9702" w:type="dxa"/>
             <w:gridSpan w:val="20"/>
           </w:tcPr>
           <w:p>
@@ -1419,19 +1427,20 @@
         <w:trPr>
           <w:gridBefore w:val="2"/>
           <w:gridAfter w:val="2"/>
-          <w:wBefore w:w="709" w:type="dxa"/>
-          <w:wAfter w:w="3240" w:type="dxa"/>
+          <w:wBefore w:w="708" w:type="dxa"/>
+          <w:wAfter w:w="3241" w:type="dxa"/>
           <w:trHeight w:val="283"/>
           <w:jc w:val="center"/>
         </w:trPr>
         <w:tc>
           <w:tcPr>
-            <w:tcW w:w="2402" w:type="dxa"/>
+            <w:tcW w:w="2400" w:type="dxa"/>
             <w:gridSpan w:val="3"/>
           </w:tcPr>
           <w:p>
             <w:pPr>
               <w:pStyle w:val="NoSpacing"/>
+              <w:ind w:left="886"/>
               <w:rPr>
                 <w:rFonts w:ascii="Tahoma" w:hAnsi="Tahoma" w:cs="Tahoma"/>
                 <w:color w:val="000000" w:themeColor="text1"/>
@@ -1477,12 +1486,13 @@
         </w:tc>
         <w:tc>
           <w:tcPr>
-            <w:tcW w:w="1003" w:type="dxa"/>
+            <w:tcW w:w="2280" w:type="dxa"/>
             <w:gridSpan w:val="2"/>
           </w:tcPr>
           <w:p>
             <w:pPr>
               <w:pStyle w:val="NoSpacing"/>
+              <w:ind w:right="-1522"/>
               <w:rPr>
                 <w:bCs/>
                 <w:color w:val="000000" w:themeColor="text1"/>
@@ -1758,18 +1768,19 @@
         <w:trPr>
           <w:gridBefore w:val="1"/>
           <w:gridAfter w:val="1"/>
-          <w:wBefore w:w="279" w:type="dxa"/>
+          <w:wBefore w:w="278" w:type="dxa"/>
           <w:wAfter w:w="430" w:type="dxa"/>
           <w:jc w:val="center"/>
         </w:trPr>
         <w:tc>
           <w:tcPr>
-            <w:tcW w:w="2402" w:type="dxa"/>
+            <w:tcW w:w="2400" w:type="dxa"/>
             <w:gridSpan w:val="2"/>
           </w:tcPr>
           <w:p>
             <w:pPr>
               <w:pStyle w:val="NoSpacing"/>
+              <w:ind w:left="886"/>
               <w:rPr>
                 <w:rFonts w:ascii="Tahoma" w:hAnsi="Tahoma" w:cs="Tahoma"/>
                 <w:color w:val="000000" w:themeColor="text1"/>
@@ -1786,24 +1797,26 @@
           <w:p>
             <w:pPr>
               <w:pStyle w:val="NoSpacing"/>
-              <w:rPr>
-                <w:rFonts w:ascii="Tahoma" w:hAnsi="Tahoma" w:cs="Tahoma"/>
-                <w:color w:val="000000" w:themeColor="text1"/>
-                <w:sz w:val="22"/>
-                <w:szCs w:val="22"/>
-              </w:rPr>
-            </w:pPr>
-          </w:p>
-        </w:tc>
-        <w:tc>
-          <w:tcPr>
-            <w:tcW w:w="8424" w:type="dxa"/>
+              <w:ind w:left="886"/>
+              <w:rPr>
+                <w:rFonts w:ascii="Tahoma" w:hAnsi="Tahoma" w:cs="Tahoma"/>
+                <w:color w:val="000000" w:themeColor="text1"/>
+                <w:sz w:val="22"/>
+                <w:szCs w:val="22"/>
+              </w:rPr>
+            </w:pPr>
+          </w:p>
+        </w:tc>
+        <w:tc>
+          <w:tcPr>
+            <w:tcW w:w="9702" w:type="dxa"/>
             <w:gridSpan w:val="21"/>
             <w:vAlign w:val="center"/>
           </w:tcPr>
           <w:p>
             <w:pPr>
               <w:pStyle w:val="NoSpacing"/>
+              <w:ind w:left="886"/>
               <w:rPr>
                 <w:rFonts w:ascii="Tahoma" w:hAnsi="Tahoma" w:cs="Tahoma"/>
                 <w:b/>
@@ -1823,7 +1836,7 @@
         </w:trPr>
         <w:tc>
           <w:tcPr>
-            <w:tcW w:w="11387" w:type="dxa"/>
+            <w:tcW w:w="12662" w:type="dxa"/>
             <w:gridSpan w:val="25"/>
           </w:tcPr>
           <w:p>
@@ -1832,6 +1845,7 @@
                 <w:tab w:val="center" w:pos="5191"/>
               </w:tabs>
               <w:spacing w:after="120"/>
+              <w:ind w:left="886"/>
               <w:jc w:val="both"/>
               <w:rPr>
                 <w:rFonts w:ascii="Tahoma" w:hAnsi="Tahoma" w:cs="Tahoma"/>
@@ -1874,13 +1888,13 @@
         <w:trPr>
           <w:gridBefore w:val="1"/>
           <w:gridAfter w:val="1"/>
-          <w:wBefore w:w="279" w:type="dxa"/>
+          <w:wBefore w:w="278" w:type="dxa"/>
           <w:wAfter w:w="430" w:type="dxa"/>
           <w:jc w:val="center"/>
         </w:trPr>
         <w:tc>
           <w:tcPr>
-            <w:tcW w:w="423" w:type="dxa"/>
+            <w:tcW w:w="430" w:type="dxa"/>
           </w:tcPr>
           <w:p>
             <w:pPr>
@@ -1905,12 +1919,13 @@
         </w:tc>
         <w:tc>
           <w:tcPr>
-            <w:tcW w:w="10685" w:type="dxa"/>
+            <w:tcW w:w="11954" w:type="dxa"/>
             <w:gridSpan w:val="23"/>
           </w:tcPr>
           <w:p>
             <w:pPr>
               <w:pStyle w:val="NoSpacing"/>
+              <w:ind w:left="886"/>
               <w:jc w:val="both"/>
               <w:rPr>
                 <w:rFonts w:ascii="Tahoma" w:hAnsi="Tahoma" w:cs="Tahoma"/>
@@ -1964,13 +1979,13 @@
         <w:trPr>
           <w:gridBefore w:val="1"/>
           <w:gridAfter w:val="24"/>
-          <w:wBefore w:w="279" w:type="dxa"/>
-          <w:wAfter w:w="11115" w:type="dxa"/>
+          <w:wBefore w:w="278" w:type="dxa"/>
+          <w:wAfter w:w="12384" w:type="dxa"/>
           <w:jc w:val="center"/>
         </w:trPr>
         <w:tc>
           <w:tcPr>
-            <w:tcW w:w="423" w:type="dxa"/>
+            <w:tcW w:w="430" w:type="dxa"/>
           </w:tcPr>
           <w:p>
             <w:pPr>
@@ -1989,13 +2004,13 @@
         <w:trPr>
           <w:gridBefore w:val="1"/>
           <w:gridAfter w:val="1"/>
-          <w:wBefore w:w="279" w:type="dxa"/>
+          <w:wBefore w:w="278" w:type="dxa"/>
           <w:wAfter w:w="430" w:type="dxa"/>
           <w:jc w:val="center"/>
         </w:trPr>
         <w:tc>
           <w:tcPr>
-            <w:tcW w:w="423" w:type="dxa"/>
+            <w:tcW w:w="430" w:type="dxa"/>
           </w:tcPr>
           <w:p>
             <w:pPr>
@@ -2030,12 +2045,13 @@
         </w:tc>
         <w:tc>
           <w:tcPr>
-            <w:tcW w:w="10685" w:type="dxa"/>
+            <w:tcW w:w="11954" w:type="dxa"/>
             <w:gridSpan w:val="23"/>
           </w:tcPr>
           <w:p>
             <w:pPr>
               <w:spacing w:after="120"/>
+              <w:ind w:left="886"/>
               <w:jc w:val="both"/>
               <w:rPr>
                 <w:rFonts w:ascii="Tahoma" w:hAnsi="Tahoma" w:cs="Tahoma"/>
@@ -2128,18 +2144,19 @@
         <w:trPr>
           <w:gridBefore w:val="1"/>
           <w:gridAfter w:val="1"/>
-          <w:wBefore w:w="279" w:type="dxa"/>
+          <w:wBefore w:w="278" w:type="dxa"/>
           <w:wAfter w:w="430" w:type="dxa"/>
           <w:trHeight w:val="121"/>
           <w:jc w:val="center"/>
         </w:trPr>
         <w:tc>
           <w:tcPr>
-            <w:tcW w:w="4005" w:type="dxa"/>
+            <w:tcW w:w="4002" w:type="dxa"/>
             <w:gridSpan w:val="6"/>
           </w:tcPr>
           <w:p>
             <w:pPr>
+              <w:ind w:left="886"/>
               <w:jc w:val="both"/>
               <w:rPr>
                 <w:rFonts w:ascii="Tahoma" w:hAnsi="Tahoma" w:cs="Tahoma"/>
@@ -2172,7 +2189,7 @@
         </w:tc>
         <w:tc>
           <w:tcPr>
-            <w:tcW w:w="284" w:type="dxa"/>
+            <w:tcW w:w="1559" w:type="dxa"/>
             <w:gridSpan w:val="2"/>
           </w:tcPr>
           <w:p>
@@ -2198,7 +2215,7 @@
         </w:tc>
         <w:tc>
           <w:tcPr>
-            <w:tcW w:w="6819" w:type="dxa"/>
+            <w:tcW w:w="6823" w:type="dxa"/>
             <w:gridSpan w:val="16"/>
             <w:vAlign w:val="center"/>
           </w:tcPr>
@@ -2228,18 +2245,19 @@
         <w:trPr>
           <w:gridBefore w:val="1"/>
           <w:gridAfter w:val="1"/>
-          <w:wBefore w:w="279" w:type="dxa"/>
+          <w:wBefore w:w="278" w:type="dxa"/>
           <w:wAfter w:w="430" w:type="dxa"/>
           <w:trHeight w:val="183"/>
           <w:jc w:val="center"/>
         </w:trPr>
         <w:tc>
           <w:tcPr>
-            <w:tcW w:w="4005" w:type="dxa"/>
+            <w:tcW w:w="4002" w:type="dxa"/>
             <w:gridSpan w:val="6"/>
           </w:tcPr>
           <w:p>
             <w:pPr>
+              <w:ind w:left="886"/>
               <w:jc w:val="both"/>
               <w:rPr>
                 <w:rFonts w:ascii="Tahoma" w:hAnsi="Tahoma" w:cs="Tahoma"/>
@@ -2272,7 +2290,7 @@
         </w:tc>
         <w:tc>
           <w:tcPr>
-            <w:tcW w:w="284" w:type="dxa"/>
+            <w:tcW w:w="1559" w:type="dxa"/>
             <w:gridSpan w:val="2"/>
           </w:tcPr>
           <w:p>
@@ -2298,7 +2316,7 @@
         </w:tc>
         <w:tc>
           <w:tcPr>
-            <w:tcW w:w="6819" w:type="dxa"/>
+            <w:tcW w:w="6823" w:type="dxa"/>
             <w:gridSpan w:val="16"/>
             <w:vAlign w:val="center"/>
           </w:tcPr>
@@ -2328,19 +2346,20 @@
         <w:trPr>
           <w:gridBefore w:val="1"/>
           <w:gridAfter w:val="1"/>
-          <w:wBefore w:w="279" w:type="dxa"/>
+          <w:wBefore w:w="278" w:type="dxa"/>
           <w:wAfter w:w="430" w:type="dxa"/>
           <w:trHeight w:val="20"/>
           <w:jc w:val="center"/>
         </w:trPr>
         <w:tc>
           <w:tcPr>
-            <w:tcW w:w="4005" w:type="dxa"/>
+            <w:tcW w:w="4002" w:type="dxa"/>
             <w:gridSpan w:val="6"/>
           </w:tcPr>
           <w:p>
             <w:pPr>
               <w:pStyle w:val="NoSpacing"/>
+              <w:ind w:left="886"/>
               <w:rPr>
                 <w:rFonts w:ascii="Tahoma" w:hAnsi="Tahoma" w:cs="Tahoma"/>
                 <w:color w:val="000000" w:themeColor="text1"/>
@@ -2361,7 +2380,7 @@
         </w:tc>
         <w:tc>
           <w:tcPr>
-            <w:tcW w:w="284" w:type="dxa"/>
+            <w:tcW w:w="1559" w:type="dxa"/>
             <w:gridSpan w:val="2"/>
           </w:tcPr>
           <w:p>
@@ -2387,7 +2406,7 @@
         </w:tc>
         <w:tc>
           <w:tcPr>
-            <w:tcW w:w="6819" w:type="dxa"/>
+            <w:tcW w:w="6823" w:type="dxa"/>
             <w:gridSpan w:val="16"/>
           </w:tcPr>
           <w:p>
@@ -2417,18 +2436,19 @@
         <w:trPr>
           <w:gridBefore w:val="1"/>
           <w:gridAfter w:val="1"/>
-          <w:wBefore w:w="279" w:type="dxa"/>
+          <w:wBefore w:w="278" w:type="dxa"/>
           <w:wAfter w:w="430" w:type="dxa"/>
           <w:jc w:val="center"/>
         </w:trPr>
         <w:tc>
           <w:tcPr>
-            <w:tcW w:w="4005" w:type="dxa"/>
+            <w:tcW w:w="4002" w:type="dxa"/>
             <w:gridSpan w:val="6"/>
           </w:tcPr>
           <w:p>
             <w:pPr>
               <w:pStyle w:val="NoSpacing"/>
+              <w:ind w:left="886"/>
               <w:rPr>
                 <w:rFonts w:ascii="Tahoma" w:hAnsi="Tahoma" w:cs="Tahoma"/>
                 <w:color w:val="000000" w:themeColor="text1"/>
@@ -2459,7 +2479,7 @@
         </w:tc>
         <w:tc>
           <w:tcPr>
-            <w:tcW w:w="284" w:type="dxa"/>
+            <w:tcW w:w="1559" w:type="dxa"/>
             <w:gridSpan w:val="2"/>
           </w:tcPr>
           <w:p>
@@ -2485,7 +2505,7 @@
         </w:tc>
         <w:tc>
           <w:tcPr>
-            <w:tcW w:w="6819" w:type="dxa"/>
+            <w:tcW w:w="6823" w:type="dxa"/>
             <w:gridSpan w:val="16"/>
           </w:tcPr>
           <w:p>
@@ -2516,30 +2536,31 @@
         <w:trPr>
           <w:gridBefore w:val="1"/>
           <w:gridAfter w:val="1"/>
-          <w:wBefore w:w="279" w:type="dxa"/>
+          <w:wBefore w:w="278" w:type="dxa"/>
           <w:wAfter w:w="430" w:type="dxa"/>
           <w:jc w:val="center"/>
         </w:trPr>
         <w:tc>
           <w:tcPr>
-            <w:tcW w:w="4005" w:type="dxa"/>
+            <w:tcW w:w="4002" w:type="dxa"/>
             <w:gridSpan w:val="6"/>
           </w:tcPr>
           <w:p>
             <w:pPr>
               <w:pStyle w:val="NoSpacing"/>
-              <w:rPr>
-                <w:rFonts w:ascii="Tahoma" w:hAnsi="Tahoma" w:cs="Tahoma"/>
-                <w:color w:val="000000" w:themeColor="text1"/>
-                <w:sz w:val="22"/>
-                <w:szCs w:val="22"/>
-              </w:rPr>
-            </w:pPr>
-          </w:p>
-        </w:tc>
-        <w:tc>
-          <w:tcPr>
-            <w:tcW w:w="284" w:type="dxa"/>
+              <w:ind w:left="886"/>
+              <w:rPr>
+                <w:rFonts w:ascii="Tahoma" w:hAnsi="Tahoma" w:cs="Tahoma"/>
+                <w:color w:val="000000" w:themeColor="text1"/>
+                <w:sz w:val="22"/>
+                <w:szCs w:val="22"/>
+              </w:rPr>
+            </w:pPr>
+          </w:p>
+        </w:tc>
+        <w:tc>
+          <w:tcPr>
+            <w:tcW w:w="1559" w:type="dxa"/>
             <w:gridSpan w:val="2"/>
           </w:tcPr>
           <w:p>
@@ -2556,7 +2577,7 @@
         </w:tc>
         <w:tc>
           <w:tcPr>
-            <w:tcW w:w="6819" w:type="dxa"/>
+            <w:tcW w:w="6823" w:type="dxa"/>
             <w:gridSpan w:val="16"/>
           </w:tcPr>
           <w:p>
@@ -2578,17 +2599,18 @@
         <w:trPr>
           <w:gridBefore w:val="1"/>
           <w:gridAfter w:val="1"/>
-          <w:wBefore w:w="279" w:type="dxa"/>
+          <w:wBefore w:w="278" w:type="dxa"/>
           <w:wAfter w:w="430" w:type="dxa"/>
           <w:jc w:val="center"/>
         </w:trPr>
         <w:tc>
           <w:tcPr>
-            <w:tcW w:w="11108" w:type="dxa"/>
+            <w:tcW w:w="12384" w:type="dxa"/>
             <w:gridSpan w:val="24"/>
           </w:tcPr>
           <w:p>
             <w:pPr>
+              <w:ind w:left="886"/>
               <w:jc w:val="both"/>
               <w:rPr>
                 <w:rFonts w:ascii="Tahoma" w:hAnsi="Tahoma" w:cs="Tahoma"/>

</xml_diff>

<commit_message>
remove no induk usaha, rapihin file template sku
</commit_message>
<xml_diff>
--- a/public/SuratKeteranganUsaha.docx
+++ b/public/SuratKeteranganUsaha.docx
@@ -19,7 +19,7 @@
           <w:lang w:val="id-ID" w:eastAsia="id-ID"/>
         </w:rPr>
         <w:drawing>
-          <wp:anchor distT="0" distB="0" distL="114300" distR="114300" simplePos="0" relativeHeight="251663360" behindDoc="0" locked="0" layoutInCell="1" allowOverlap="1" wp14:anchorId="79C627CB" wp14:editId="41F193CD">
+          <wp:anchor distT="0" distB="0" distL="114300" distR="114300" simplePos="0" relativeHeight="251660288" behindDoc="0" locked="0" layoutInCell="1" allowOverlap="1" wp14:anchorId="30B8D53F" wp14:editId="3DD9A73B">
             <wp:simplePos x="0" y="0"/>
             <wp:positionH relativeFrom="column">
               <wp:posOffset>28575</wp:posOffset>
@@ -38,14 +38,13 @@
               <a:graphicData uri="http://schemas.openxmlformats.org/drawingml/2006/picture">
                 <pic:pic xmlns:pic="http://schemas.openxmlformats.org/drawingml/2006/picture">
                   <pic:nvPicPr>
-                    <pic:cNvPr id="0" name="Picture 4" descr="KRW"/>
+                    <pic:cNvPr id="278" name="Picture 4" descr="KRW"/>
                     <pic:cNvPicPr>
                       <a:picLocks noChangeAspect="1" noChangeArrowheads="1"/>
                     </pic:cNvPicPr>
                   </pic:nvPicPr>
                   <pic:blipFill>
                     <a:blip r:embed="rId4"/>
-                    <a:srcRect/>
                     <a:stretch>
                       <a:fillRect/>
                     </a:stretch>
@@ -272,7 +271,7 @@
         <mc:AlternateContent>
           <mc:Choice Requires="wps">
             <w:drawing>
-              <wp:anchor distT="0" distB="0" distL="114300" distR="114300" simplePos="0" relativeHeight="251662336" behindDoc="0" locked="0" layoutInCell="1" allowOverlap="1" wp14:anchorId="6BBFFF74" wp14:editId="3FB7F921">
+              <wp:anchor distT="0" distB="0" distL="114300" distR="114300" simplePos="0" relativeHeight="251658240" behindDoc="0" locked="0" layoutInCell="1" allowOverlap="1" wp14:anchorId="61F15800" wp14:editId="02C9E27A">
                 <wp:simplePos x="0" y="0"/>
                 <wp:positionH relativeFrom="margin">
                   <wp:posOffset>-59690</wp:posOffset>
@@ -333,7 +332,7 @@
           </mc:Choice>
           <mc:Fallback>
             <w:pict>
-              <v:line w14:anchorId="2D303866" id="Straight Connector 277" o:spid="_x0000_s1026" style="position:absolute;z-index:251662336;visibility:visible;mso-wrap-style:square;mso-width-percent:0;mso-height-percent:0;mso-wrap-distance-left:9pt;mso-wrap-distance-top:0;mso-wrap-distance-right:9pt;mso-wrap-distance-bottom:0;mso-position-horizontal:absolute;mso-position-horizontal-relative:margin;mso-position-vertical:absolute;mso-position-vertical-relative:text;mso-width-percent:0;mso-height-percent:0;mso-width-relative:page;mso-height-relative:page" from="-4.7pt,15.95pt" to="519.7pt,15.95pt" o:gfxdata="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" strokecolor="windowText" strokeweight="4.5pt">
+              <v:line id="Straight Connector 277" o:spid="_x0000_s1025" style="mso-height-percent:0;mso-height-relative:page;mso-position-horizontal-relative:margin;mso-width-percent:0;mso-width-relative:page;mso-wrap-distance-bottom:0;mso-wrap-distance-left:9pt;mso-wrap-distance-right:9pt;mso-wrap-distance-top:0;mso-wrap-style:square;position:absolute;visibility:visible;z-index:251659264" from="-4.7pt,15.95pt" to="519.7pt,15.95pt" strokecolor="black" strokeweight="4.5pt">
                 <v:stroke linestyle="thinThick"/>
                 <w10:wrap anchorx="margin"/>
               </v:line>
@@ -714,7 +713,7 @@
     <w:tbl>
       <w:tblPr>
         <w:tblStyle w:val="TableGrid"/>
-        <w:tblW w:w="13092" w:type="dxa"/>
+        <w:tblW w:w="10627" w:type="dxa"/>
         <w:jc w:val="center"/>
         <w:tblBorders>
           <w:top w:val="none" w:sz="0" w:space="0" w:color="auto"/>
@@ -728,49 +727,30 @@
         <w:tblLook w:val="04A0" w:firstRow="1" w:lastRow="0" w:firstColumn="1" w:lastColumn="0" w:noHBand="0" w:noVBand="1"/>
       </w:tblPr>
       <w:tblGrid>
-        <w:gridCol w:w="278"/>
-        <w:gridCol w:w="430"/>
-        <w:gridCol w:w="1970"/>
+        <w:gridCol w:w="281"/>
+        <w:gridCol w:w="423"/>
+        <w:gridCol w:w="1981"/>
         <w:gridCol w:w="282"/>
-        <w:gridCol w:w="148"/>
-        <w:gridCol w:w="282"/>
-        <w:gridCol w:w="890"/>
-        <w:gridCol w:w="1390"/>
-        <w:gridCol w:w="169"/>
-        <w:gridCol w:w="149"/>
+        <w:gridCol w:w="554"/>
         <w:gridCol w:w="284"/>
-        <w:gridCol w:w="236"/>
-        <w:gridCol w:w="236"/>
-        <w:gridCol w:w="239"/>
-        <w:gridCol w:w="286"/>
-        <w:gridCol w:w="284"/>
-        <w:gridCol w:w="283"/>
-        <w:gridCol w:w="284"/>
-        <w:gridCol w:w="283"/>
-        <w:gridCol w:w="284"/>
-        <w:gridCol w:w="283"/>
-        <w:gridCol w:w="284"/>
-        <w:gridCol w:w="283"/>
-        <w:gridCol w:w="314"/>
-        <w:gridCol w:w="2811"/>
-        <w:gridCol w:w="430"/>
+        <w:gridCol w:w="3579"/>
+        <w:gridCol w:w="3243"/>
       </w:tblGrid>
       <w:tr>
         <w:trPr>
-          <w:gridBefore w:val="2"/>
-          <w:wBefore w:w="708" w:type="dxa"/>
+          <w:gridBefore w:val="1"/>
+          <w:wBefore w:w="281" w:type="dxa"/>
           <w:trHeight w:val="198"/>
           <w:jc w:val="center"/>
         </w:trPr>
         <w:tc>
           <w:tcPr>
-            <w:tcW w:w="2400" w:type="dxa"/>
-            <w:gridSpan w:val="3"/>
-          </w:tcPr>
-          <w:p>
-            <w:pPr>
-              <w:pStyle w:val="NoSpacing"/>
-              <w:ind w:left="886"/>
+            <w:tcW w:w="2404" w:type="dxa"/>
+            <w:gridSpan w:val="2"/>
+          </w:tcPr>
+          <w:p>
+            <w:pPr>
+              <w:pStyle w:val="NoSpacing"/>
               <w:rPr>
                 <w:rFonts w:ascii="Tahoma" w:hAnsi="Tahoma" w:cs="Tahoma"/>
                 <w:color w:val="000000" w:themeColor="text1"/>
@@ -825,8 +805,8 @@
         </w:tc>
         <w:tc>
           <w:tcPr>
-            <w:tcW w:w="9702" w:type="dxa"/>
-            <w:gridSpan w:val="20"/>
+            <w:tcW w:w="7660" w:type="dxa"/>
+            <w:gridSpan w:val="4"/>
           </w:tcPr>
           <w:p>
             <w:pPr>
@@ -843,6 +823,13 @@
               </w:rPr>
             </w:pPr>
             <w:r>
+              <w:rPr>
+                <w:rFonts w:ascii="Tahoma" w:hAnsi="Tahoma" w:cs="Tahoma"/>
+                <w:b/>
+                <w:color w:val="000000" w:themeColor="text1"/>
+                <w:sz w:val="22"/>
+                <w:szCs w:val="22"/>
+              </w:rPr>
               <w:t>${nama}</w:t>
             </w:r>
           </w:p>
@@ -850,19 +837,18 @@
       </w:tr>
       <w:tr>
         <w:trPr>
-          <w:gridBefore w:val="2"/>
-          <w:wBefore w:w="708" w:type="dxa"/>
+          <w:gridBefore w:val="1"/>
+          <w:wBefore w:w="281" w:type="dxa"/>
           <w:jc w:val="center"/>
         </w:trPr>
         <w:tc>
           <w:tcPr>
-            <w:tcW w:w="2400" w:type="dxa"/>
-            <w:gridSpan w:val="3"/>
-          </w:tcPr>
-          <w:p>
-            <w:pPr>
-              <w:pStyle w:val="NoSpacing"/>
-              <w:ind w:left="886"/>
+            <w:tcW w:w="2404" w:type="dxa"/>
+            <w:gridSpan w:val="2"/>
+          </w:tcPr>
+          <w:p>
+            <w:pPr>
+              <w:pStyle w:val="NoSpacing"/>
               <w:rPr>
                 <w:rFonts w:ascii="Tahoma" w:hAnsi="Tahoma" w:cs="Tahoma"/>
                 <w:color w:val="000000" w:themeColor="text1"/>
@@ -908,8 +894,8 @@
         </w:tc>
         <w:tc>
           <w:tcPr>
-            <w:tcW w:w="9702" w:type="dxa"/>
-            <w:gridSpan w:val="20"/>
+            <w:tcW w:w="7660" w:type="dxa"/>
+            <w:gridSpan w:val="4"/>
           </w:tcPr>
           <w:p>
             <w:pPr>
@@ -923,6 +909,13 @@
               </w:rPr>
             </w:pPr>
             <w:r>
+              <w:rPr>
+                <w:rFonts w:ascii="Tahoma" w:hAnsi="Tahoma" w:cs="Tahoma"/>
+                <w:b/>
+                <w:color w:val="000000" w:themeColor="text1"/>
+                <w:sz w:val="22"/>
+                <w:szCs w:val="22"/>
+              </w:rPr>
               <w:t>${ttl}</w:t>
             </w:r>
           </w:p>
@@ -930,20 +923,19 @@
       </w:tr>
       <w:tr>
         <w:trPr>
-          <w:gridBefore w:val="2"/>
-          <w:wBefore w:w="708" w:type="dxa"/>
+          <w:gridBefore w:val="1"/>
+          <w:wBefore w:w="281" w:type="dxa"/>
           <w:trHeight w:val="90"/>
           <w:jc w:val="center"/>
         </w:trPr>
         <w:tc>
           <w:tcPr>
-            <w:tcW w:w="2400" w:type="dxa"/>
-            <w:gridSpan w:val="3"/>
-          </w:tcPr>
-          <w:p>
-            <w:pPr>
-              <w:pStyle w:val="NoSpacing"/>
-              <w:ind w:left="886"/>
+            <w:tcW w:w="2404" w:type="dxa"/>
+            <w:gridSpan w:val="2"/>
+          </w:tcPr>
+          <w:p>
+            <w:pPr>
+              <w:pStyle w:val="NoSpacing"/>
               <w:rPr>
                 <w:rFonts w:ascii="Tahoma" w:hAnsi="Tahoma" w:cs="Tahoma"/>
                 <w:color w:val="000000" w:themeColor="text1"/>
@@ -990,8 +982,8 @@
         </w:tc>
         <w:tc>
           <w:tcPr>
-            <w:tcW w:w="9702" w:type="dxa"/>
-            <w:gridSpan w:val="20"/>
+            <w:tcW w:w="7660" w:type="dxa"/>
+            <w:gridSpan w:val="4"/>
           </w:tcPr>
           <w:p>
             <w:pPr>
@@ -1005,6 +997,13 @@
               </w:rPr>
             </w:pPr>
             <w:r>
+              <w:rPr>
+                <w:rFonts w:ascii="Tahoma" w:hAnsi="Tahoma" w:cs="Tahoma"/>
+                <w:b/>
+                <w:color w:val="000000" w:themeColor="text1"/>
+                <w:sz w:val="22"/>
+                <w:szCs w:val="22"/>
+              </w:rPr>
               <w:t>${jenis_kelamin}</w:t>
             </w:r>
           </w:p>
@@ -1012,20 +1011,19 @@
       </w:tr>
       <w:tr>
         <w:trPr>
-          <w:gridBefore w:val="2"/>
-          <w:wBefore w:w="708" w:type="dxa"/>
+          <w:gridBefore w:val="1"/>
+          <w:wBefore w:w="281" w:type="dxa"/>
           <w:trHeight w:val="510"/>
           <w:jc w:val="center"/>
         </w:trPr>
         <w:tc>
           <w:tcPr>
-            <w:tcW w:w="2400" w:type="dxa"/>
-            <w:gridSpan w:val="3"/>
-          </w:tcPr>
-          <w:p>
-            <w:pPr>
-              <w:pStyle w:val="NoSpacing"/>
-              <w:ind w:left="886"/>
+            <w:tcW w:w="2404" w:type="dxa"/>
+            <w:gridSpan w:val="2"/>
+          </w:tcPr>
+          <w:p>
+            <w:pPr>
+              <w:pStyle w:val="NoSpacing"/>
               <w:rPr>
                 <w:rFonts w:ascii="Tahoma" w:hAnsi="Tahoma" w:cs="Tahoma"/>
                 <w:color w:val="000000" w:themeColor="text1"/>
@@ -1081,8 +1079,8 @@
         </w:tc>
         <w:tc>
           <w:tcPr>
-            <w:tcW w:w="9702" w:type="dxa"/>
-            <w:gridSpan w:val="20"/>
+            <w:tcW w:w="7660" w:type="dxa"/>
+            <w:gridSpan w:val="4"/>
           </w:tcPr>
           <w:p>
             <w:pPr>
@@ -1097,6 +1095,13 @@
               </w:rPr>
             </w:pPr>
             <w:r>
+              <w:rPr>
+                <w:rFonts w:ascii="Tahoma" w:hAnsi="Tahoma" w:cs="Tahoma"/>
+                <w:b/>
+                <w:color w:val="000000" w:themeColor="text1"/>
+                <w:sz w:val="22"/>
+                <w:szCs w:val="22"/>
+              </w:rPr>
               <w:t>${alamat}</w:t>
             </w:r>
           </w:p>
@@ -1104,19 +1109,18 @@
       </w:tr>
       <w:tr>
         <w:trPr>
-          <w:gridBefore w:val="2"/>
-          <w:wBefore w:w="708" w:type="dxa"/>
+          <w:gridBefore w:val="1"/>
+          <w:wBefore w:w="281" w:type="dxa"/>
           <w:jc w:val="center"/>
         </w:trPr>
         <w:tc>
           <w:tcPr>
-            <w:tcW w:w="2400" w:type="dxa"/>
-            <w:gridSpan w:val="3"/>
-          </w:tcPr>
-          <w:p>
-            <w:pPr>
-              <w:pStyle w:val="NoSpacing"/>
-              <w:ind w:left="886"/>
+            <w:tcW w:w="2404" w:type="dxa"/>
+            <w:gridSpan w:val="2"/>
+          </w:tcPr>
+          <w:p>
+            <w:pPr>
+              <w:pStyle w:val="NoSpacing"/>
               <w:rPr>
                 <w:rFonts w:ascii="Tahoma" w:hAnsi="Tahoma" w:cs="Tahoma"/>
                 <w:color w:val="000000" w:themeColor="text1"/>
@@ -1162,8 +1166,8 @@
         </w:tc>
         <w:tc>
           <w:tcPr>
-            <w:tcW w:w="9702" w:type="dxa"/>
-            <w:gridSpan w:val="20"/>
+            <w:tcW w:w="7660" w:type="dxa"/>
+            <w:gridSpan w:val="4"/>
           </w:tcPr>
           <w:p>
             <w:pPr>
@@ -1177,6 +1181,13 @@
               </w:rPr>
             </w:pPr>
             <w:r>
+              <w:rPr>
+                <w:rFonts w:ascii="Tahoma" w:hAnsi="Tahoma" w:cs="Tahoma"/>
+                <w:b/>
+                <w:color w:val="000000" w:themeColor="text1"/>
+                <w:sz w:val="22"/>
+                <w:szCs w:val="22"/>
+              </w:rPr>
               <w:t>${agama}</w:t>
             </w:r>
           </w:p>
@@ -1184,19 +1195,18 @@
       </w:tr>
       <w:tr>
         <w:trPr>
-          <w:gridBefore w:val="2"/>
-          <w:wBefore w:w="708" w:type="dxa"/>
+          <w:gridBefore w:val="1"/>
+          <w:wBefore w:w="281" w:type="dxa"/>
           <w:jc w:val="center"/>
         </w:trPr>
         <w:tc>
           <w:tcPr>
-            <w:tcW w:w="2400" w:type="dxa"/>
-            <w:gridSpan w:val="3"/>
-          </w:tcPr>
-          <w:p>
-            <w:pPr>
-              <w:pStyle w:val="NoSpacing"/>
-              <w:ind w:left="886"/>
+            <w:tcW w:w="2404" w:type="dxa"/>
+            <w:gridSpan w:val="2"/>
+          </w:tcPr>
+          <w:p>
+            <w:pPr>
+              <w:pStyle w:val="NoSpacing"/>
               <w:rPr>
                 <w:rFonts w:ascii="Tahoma" w:hAnsi="Tahoma" w:cs="Tahoma"/>
                 <w:color w:val="000000" w:themeColor="text1"/>
@@ -1242,8 +1252,8 @@
         </w:tc>
         <w:tc>
           <w:tcPr>
-            <w:tcW w:w="9702" w:type="dxa"/>
-            <w:gridSpan w:val="20"/>
+            <w:tcW w:w="7660" w:type="dxa"/>
+            <w:gridSpan w:val="4"/>
           </w:tcPr>
           <w:p>
             <w:pPr>
@@ -1257,6 +1267,13 @@
               </w:rPr>
             </w:pPr>
             <w:r>
+              <w:rPr>
+                <w:rFonts w:ascii="Tahoma" w:hAnsi="Tahoma" w:cs="Tahoma"/>
+                <w:b/>
+                <w:color w:val="000000" w:themeColor="text1"/>
+                <w:sz w:val="22"/>
+                <w:szCs w:val="22"/>
+              </w:rPr>
               <w:t>${status_perkawinan}</w:t>
             </w:r>
           </w:p>
@@ -1264,19 +1281,18 @@
       </w:tr>
       <w:tr>
         <w:trPr>
-          <w:gridBefore w:val="2"/>
-          <w:wBefore w:w="708" w:type="dxa"/>
+          <w:gridBefore w:val="1"/>
+          <w:wBefore w:w="281" w:type="dxa"/>
           <w:jc w:val="center"/>
         </w:trPr>
         <w:tc>
           <w:tcPr>
-            <w:tcW w:w="2400" w:type="dxa"/>
-            <w:gridSpan w:val="3"/>
-          </w:tcPr>
-          <w:p>
-            <w:pPr>
-              <w:pStyle w:val="NoSpacing"/>
-              <w:ind w:left="886"/>
+            <w:tcW w:w="2404" w:type="dxa"/>
+            <w:gridSpan w:val="2"/>
+          </w:tcPr>
+          <w:p>
+            <w:pPr>
+              <w:pStyle w:val="NoSpacing"/>
               <w:rPr>
                 <w:rFonts w:ascii="Tahoma" w:hAnsi="Tahoma" w:cs="Tahoma"/>
                 <w:color w:val="000000" w:themeColor="text1"/>
@@ -1322,8 +1338,8 @@
         </w:tc>
         <w:tc>
           <w:tcPr>
-            <w:tcW w:w="9702" w:type="dxa"/>
-            <w:gridSpan w:val="20"/>
+            <w:tcW w:w="7660" w:type="dxa"/>
+            <w:gridSpan w:val="4"/>
           </w:tcPr>
           <w:p>
             <w:pPr>
@@ -1337,6 +1353,13 @@
               </w:rPr>
             </w:pPr>
             <w:r>
+              <w:rPr>
+                <w:rFonts w:ascii="Tahoma" w:hAnsi="Tahoma" w:cs="Tahoma"/>
+                <w:b/>
+                <w:color w:val="000000" w:themeColor="text1"/>
+                <w:sz w:val="22"/>
+                <w:szCs w:val="22"/>
+              </w:rPr>
               <w:t>${pekerjaan}</w:t>
             </w:r>
           </w:p>
@@ -1344,19 +1367,18 @@
       </w:tr>
       <w:tr>
         <w:trPr>
-          <w:gridBefore w:val="2"/>
-          <w:wBefore w:w="708" w:type="dxa"/>
+          <w:gridBefore w:val="1"/>
+          <w:wBefore w:w="281" w:type="dxa"/>
           <w:jc w:val="center"/>
         </w:trPr>
         <w:tc>
           <w:tcPr>
-            <w:tcW w:w="2400" w:type="dxa"/>
-            <w:gridSpan w:val="3"/>
-          </w:tcPr>
-          <w:p>
-            <w:pPr>
-              <w:pStyle w:val="NoSpacing"/>
-              <w:ind w:left="886"/>
+            <w:tcW w:w="2404" w:type="dxa"/>
+            <w:gridSpan w:val="2"/>
+          </w:tcPr>
+          <w:p>
+            <w:pPr>
+              <w:pStyle w:val="NoSpacing"/>
               <w:rPr>
                 <w:rFonts w:ascii="Tahoma" w:hAnsi="Tahoma" w:cs="Tahoma"/>
                 <w:color w:val="000000" w:themeColor="text1"/>
@@ -1402,8 +1424,8 @@
         </w:tc>
         <w:tc>
           <w:tcPr>
-            <w:tcW w:w="9702" w:type="dxa"/>
-            <w:gridSpan w:val="20"/>
+            <w:tcW w:w="7660" w:type="dxa"/>
+            <w:gridSpan w:val="4"/>
           </w:tcPr>
           <w:p>
             <w:pPr>
@@ -1414,353 +1436,18 @@
                 <w:color w:val="000000" w:themeColor="text1"/>
                 <w:sz w:val="22"/>
                 <w:szCs w:val="22"/>
-                <w:lang w:val="id-ID"/>
-              </w:rPr>
-            </w:pPr>
-            <w:r>
+              </w:rPr>
+            </w:pPr>
+            <w:r>
+              <w:rPr>
+                <w:rFonts w:ascii="Tahoma" w:hAnsi="Tahoma" w:cs="Tahoma"/>
+                <w:b/>
+                <w:color w:val="000000" w:themeColor="text1"/>
+                <w:sz w:val="22"/>
+                <w:szCs w:val="22"/>
+              </w:rPr>
               <w:t>${kewarganegaraan}</w:t>
             </w:r>
-          </w:p>
-        </w:tc>
-      </w:tr>
-      <w:tr>
-        <w:trPr>
-          <w:gridBefore w:val="2"/>
-          <w:gridAfter w:val="2"/>
-          <w:wBefore w:w="708" w:type="dxa"/>
-          <w:wAfter w:w="3241" w:type="dxa"/>
-          <w:trHeight w:val="283"/>
-          <w:jc w:val="center"/>
-        </w:trPr>
-        <w:tc>
-          <w:tcPr>
-            <w:tcW w:w="2400" w:type="dxa"/>
-            <w:gridSpan w:val="3"/>
-          </w:tcPr>
-          <w:p>
-            <w:pPr>
-              <w:pStyle w:val="NoSpacing"/>
-              <w:ind w:left="886"/>
-              <w:rPr>
-                <w:rFonts w:ascii="Tahoma" w:hAnsi="Tahoma" w:cs="Tahoma"/>
-                <w:color w:val="000000" w:themeColor="text1"/>
-                <w:sz w:val="22"/>
-                <w:szCs w:val="22"/>
-              </w:rPr>
-            </w:pPr>
-            <w:r>
-              <w:rPr>
-                <w:rFonts w:ascii="Tahoma" w:hAnsi="Tahoma" w:cs="Tahoma"/>
-                <w:color w:val="000000" w:themeColor="text1"/>
-                <w:sz w:val="22"/>
-                <w:szCs w:val="22"/>
-              </w:rPr>
-              <w:t>NIK</w:t>
-            </w:r>
-          </w:p>
-        </w:tc>
-        <w:tc>
-          <w:tcPr>
-            <w:tcW w:w="282" w:type="dxa"/>
-          </w:tcPr>
-          <w:p>
-            <w:pPr>
-              <w:pStyle w:val="NoSpacing"/>
-              <w:rPr>
-                <w:rFonts w:ascii="Tahoma" w:hAnsi="Tahoma" w:cs="Tahoma"/>
-                <w:color w:val="000000" w:themeColor="text1"/>
-                <w:sz w:val="22"/>
-                <w:szCs w:val="22"/>
-              </w:rPr>
-            </w:pPr>
-            <w:r>
-              <w:rPr>
-                <w:rFonts w:ascii="Tahoma" w:hAnsi="Tahoma" w:cs="Tahoma"/>
-                <w:color w:val="000000" w:themeColor="text1"/>
-                <w:sz w:val="22"/>
-                <w:szCs w:val="22"/>
-              </w:rPr>
-              <w:t>:</w:t>
-            </w:r>
-          </w:p>
-        </w:tc>
-        <w:tc>
-          <w:tcPr>
-            <w:tcW w:w="2280" w:type="dxa"/>
-            <w:gridSpan w:val="2"/>
-          </w:tcPr>
-          <w:p>
-            <w:pPr>
-              <w:pStyle w:val="NoSpacing"/>
-              <w:ind w:right="-1522"/>
-              <w:rPr>
-                <w:bCs/>
-                <w:color w:val="000000" w:themeColor="text1"/>
-              </w:rPr>
-            </w:pPr>
-            <w:r>
-              <w:rPr>
-                <w:bCs/>
-                <w:color w:val="000000" w:themeColor="text1"/>
-              </w:rPr>
-              <w:t>${nik}</w:t>
-            </w:r>
-          </w:p>
-        </w:tc>
-        <w:tc>
-          <w:tcPr>
-            <w:tcW w:w="318" w:type="dxa"/>
-            <w:gridSpan w:val="2"/>
-          </w:tcPr>
-          <w:p>
-            <w:pPr>
-              <w:pStyle w:val="NoSpacing"/>
-              <w:rPr>
-                <w:rFonts w:ascii="Tahoma" w:hAnsi="Tahoma" w:cs="Tahoma"/>
-                <w:b/>
-                <w:color w:val="000000" w:themeColor="text1"/>
-                <w:sz w:val="22"/>
-                <w:szCs w:val="22"/>
-              </w:rPr>
-            </w:pPr>
-          </w:p>
-        </w:tc>
-        <w:tc>
-          <w:tcPr>
-            <w:tcW w:w="284" w:type="dxa"/>
-          </w:tcPr>
-          <w:p>
-            <w:pPr>
-              <w:pStyle w:val="NoSpacing"/>
-              <w:rPr>
-                <w:rFonts w:ascii="Tahoma" w:hAnsi="Tahoma" w:cs="Tahoma"/>
-                <w:b/>
-                <w:color w:val="000000" w:themeColor="text1"/>
-                <w:sz w:val="22"/>
-                <w:szCs w:val="22"/>
-              </w:rPr>
-            </w:pPr>
-          </w:p>
-        </w:tc>
-        <w:tc>
-          <w:tcPr>
-            <w:tcW w:w="236" w:type="dxa"/>
-          </w:tcPr>
-          <w:p>
-            <w:pPr>
-              <w:pStyle w:val="NoSpacing"/>
-              <w:rPr>
-                <w:rFonts w:ascii="Tahoma" w:hAnsi="Tahoma" w:cs="Tahoma"/>
-                <w:b/>
-                <w:color w:val="000000" w:themeColor="text1"/>
-                <w:sz w:val="22"/>
-                <w:szCs w:val="22"/>
-              </w:rPr>
-            </w:pPr>
-          </w:p>
-        </w:tc>
-        <w:tc>
-          <w:tcPr>
-            <w:tcW w:w="236" w:type="dxa"/>
-          </w:tcPr>
-          <w:p>
-            <w:pPr>
-              <w:pStyle w:val="NoSpacing"/>
-              <w:rPr>
-                <w:rFonts w:ascii="Tahoma" w:hAnsi="Tahoma" w:cs="Tahoma"/>
-                <w:b/>
-                <w:color w:val="000000" w:themeColor="text1"/>
-                <w:sz w:val="22"/>
-                <w:szCs w:val="22"/>
-              </w:rPr>
-            </w:pPr>
-          </w:p>
-        </w:tc>
-        <w:tc>
-          <w:tcPr>
-            <w:tcW w:w="239" w:type="dxa"/>
-          </w:tcPr>
-          <w:p>
-            <w:pPr>
-              <w:pStyle w:val="NoSpacing"/>
-              <w:rPr>
-                <w:rFonts w:ascii="Tahoma" w:hAnsi="Tahoma" w:cs="Tahoma"/>
-                <w:b/>
-                <w:color w:val="000000" w:themeColor="text1"/>
-                <w:sz w:val="22"/>
-                <w:szCs w:val="22"/>
-              </w:rPr>
-            </w:pPr>
-          </w:p>
-        </w:tc>
-        <w:tc>
-          <w:tcPr>
-            <w:tcW w:w="286" w:type="dxa"/>
-          </w:tcPr>
-          <w:p>
-            <w:pPr>
-              <w:pStyle w:val="NoSpacing"/>
-              <w:rPr>
-                <w:rFonts w:ascii="Tahoma" w:hAnsi="Tahoma" w:cs="Tahoma"/>
-                <w:b/>
-                <w:color w:val="000000" w:themeColor="text1"/>
-                <w:sz w:val="22"/>
-                <w:szCs w:val="22"/>
-              </w:rPr>
-            </w:pPr>
-          </w:p>
-        </w:tc>
-        <w:tc>
-          <w:tcPr>
-            <w:tcW w:w="284" w:type="dxa"/>
-          </w:tcPr>
-          <w:p>
-            <w:pPr>
-              <w:pStyle w:val="NoSpacing"/>
-              <w:rPr>
-                <w:rFonts w:ascii="Tahoma" w:hAnsi="Tahoma" w:cs="Tahoma"/>
-                <w:b/>
-                <w:color w:val="000000" w:themeColor="text1"/>
-                <w:sz w:val="22"/>
-                <w:szCs w:val="22"/>
-              </w:rPr>
-            </w:pPr>
-          </w:p>
-        </w:tc>
-        <w:tc>
-          <w:tcPr>
-            <w:tcW w:w="283" w:type="dxa"/>
-          </w:tcPr>
-          <w:p>
-            <w:pPr>
-              <w:pStyle w:val="NoSpacing"/>
-              <w:rPr>
-                <w:rFonts w:ascii="Tahoma" w:hAnsi="Tahoma" w:cs="Tahoma"/>
-                <w:b/>
-                <w:color w:val="000000" w:themeColor="text1"/>
-                <w:sz w:val="22"/>
-                <w:szCs w:val="22"/>
-              </w:rPr>
-            </w:pPr>
-          </w:p>
-        </w:tc>
-        <w:tc>
-          <w:tcPr>
-            <w:tcW w:w="284" w:type="dxa"/>
-          </w:tcPr>
-          <w:p>
-            <w:pPr>
-              <w:pStyle w:val="NoSpacing"/>
-              <w:rPr>
-                <w:rFonts w:ascii="Tahoma" w:hAnsi="Tahoma" w:cs="Tahoma"/>
-                <w:b/>
-                <w:color w:val="000000" w:themeColor="text1"/>
-                <w:sz w:val="22"/>
-                <w:szCs w:val="22"/>
-              </w:rPr>
-            </w:pPr>
-          </w:p>
-        </w:tc>
-        <w:tc>
-          <w:tcPr>
-            <w:tcW w:w="283" w:type="dxa"/>
-          </w:tcPr>
-          <w:p>
-            <w:pPr>
-              <w:pStyle w:val="NoSpacing"/>
-              <w:rPr>
-                <w:rFonts w:ascii="Tahoma" w:hAnsi="Tahoma" w:cs="Tahoma"/>
-                <w:b/>
-                <w:color w:val="000000" w:themeColor="text1"/>
-                <w:sz w:val="22"/>
-                <w:szCs w:val="22"/>
-              </w:rPr>
-            </w:pPr>
-          </w:p>
-        </w:tc>
-        <w:tc>
-          <w:tcPr>
-            <w:tcW w:w="284" w:type="dxa"/>
-          </w:tcPr>
-          <w:p>
-            <w:pPr>
-              <w:pStyle w:val="NoSpacing"/>
-              <w:rPr>
-                <w:rFonts w:ascii="Tahoma" w:hAnsi="Tahoma" w:cs="Tahoma"/>
-                <w:b/>
-                <w:color w:val="000000" w:themeColor="text1"/>
-                <w:sz w:val="22"/>
-                <w:szCs w:val="22"/>
-              </w:rPr>
-            </w:pPr>
-          </w:p>
-        </w:tc>
-        <w:tc>
-          <w:tcPr>
-            <w:tcW w:w="283" w:type="dxa"/>
-          </w:tcPr>
-          <w:p>
-            <w:pPr>
-              <w:pStyle w:val="NoSpacing"/>
-              <w:rPr>
-                <w:rFonts w:ascii="Tahoma" w:hAnsi="Tahoma" w:cs="Tahoma"/>
-                <w:b/>
-                <w:color w:val="000000" w:themeColor="text1"/>
-                <w:sz w:val="22"/>
-                <w:szCs w:val="22"/>
-              </w:rPr>
-            </w:pPr>
-          </w:p>
-        </w:tc>
-        <w:tc>
-          <w:tcPr>
-            <w:tcW w:w="284" w:type="dxa"/>
-          </w:tcPr>
-          <w:p>
-            <w:pPr>
-              <w:pStyle w:val="NoSpacing"/>
-              <w:rPr>
-                <w:rFonts w:ascii="Tahoma" w:hAnsi="Tahoma" w:cs="Tahoma"/>
-                <w:b/>
-                <w:color w:val="000000" w:themeColor="text1"/>
-                <w:sz w:val="22"/>
-                <w:szCs w:val="22"/>
-              </w:rPr>
-            </w:pPr>
-          </w:p>
-        </w:tc>
-        <w:tc>
-          <w:tcPr>
-            <w:tcW w:w="283" w:type="dxa"/>
-          </w:tcPr>
-          <w:p>
-            <w:pPr>
-              <w:pStyle w:val="NoSpacing"/>
-              <w:rPr>
-                <w:rFonts w:ascii="Tahoma" w:hAnsi="Tahoma" w:cs="Tahoma"/>
-                <w:b/>
-                <w:color w:val="000000" w:themeColor="text1"/>
-                <w:sz w:val="22"/>
-                <w:szCs w:val="22"/>
-              </w:rPr>
-            </w:pPr>
-          </w:p>
-        </w:tc>
-        <w:tc>
-          <w:tcPr>
-            <w:tcW w:w="314" w:type="dxa"/>
-          </w:tcPr>
-          <w:p>
-            <w:pPr>
-              <w:pStyle w:val="NoSpacing"/>
-              <w:rPr>
-                <w:rFonts w:ascii="Tahoma" w:hAnsi="Tahoma" w:cs="Tahoma"/>
-                <w:b/>
-                <w:color w:val="000000" w:themeColor="text1"/>
-                <w:sz w:val="22"/>
-                <w:szCs w:val="22"/>
-              </w:rPr>
-            </w:pPr>
           </w:p>
         </w:tc>
       </w:tr>
@@ -1768,26 +1455,35 @@
         <w:trPr>
           <w:gridBefore w:val="1"/>
           <w:gridAfter w:val="1"/>
-          <w:wBefore w:w="278" w:type="dxa"/>
-          <w:wAfter w:w="430" w:type="dxa"/>
+          <w:wBefore w:w="281" w:type="dxa"/>
+          <w:wAfter w:w="3243" w:type="dxa"/>
+          <w:trHeight w:val="283"/>
           <w:jc w:val="center"/>
         </w:trPr>
         <w:tc>
           <w:tcPr>
-            <w:tcW w:w="2400" w:type="dxa"/>
+            <w:tcW w:w="2404" w:type="dxa"/>
             <w:gridSpan w:val="2"/>
           </w:tcPr>
           <w:p>
             <w:pPr>
               <w:pStyle w:val="NoSpacing"/>
-              <w:ind w:left="886"/>
-              <w:rPr>
-                <w:rFonts w:ascii="Tahoma" w:hAnsi="Tahoma" w:cs="Tahoma"/>
-                <w:color w:val="000000" w:themeColor="text1"/>
-                <w:sz w:val="22"/>
-                <w:szCs w:val="22"/>
-              </w:rPr>
-            </w:pPr>
+              <w:rPr>
+                <w:rFonts w:ascii="Tahoma" w:hAnsi="Tahoma" w:cs="Tahoma"/>
+                <w:color w:val="000000" w:themeColor="text1"/>
+                <w:sz w:val="22"/>
+                <w:szCs w:val="22"/>
+              </w:rPr>
+            </w:pPr>
+            <w:r>
+              <w:rPr>
+                <w:rFonts w:ascii="Tahoma" w:hAnsi="Tahoma" w:cs="Tahoma"/>
+                <w:color w:val="000000" w:themeColor="text1"/>
+                <w:sz w:val="22"/>
+                <w:szCs w:val="22"/>
+              </w:rPr>
+              <w:t>NIK</w:t>
+            </w:r>
           </w:p>
         </w:tc>
         <w:tc>
@@ -1797,26 +1493,32 @@
           <w:p>
             <w:pPr>
               <w:pStyle w:val="NoSpacing"/>
-              <w:ind w:left="886"/>
-              <w:rPr>
-                <w:rFonts w:ascii="Tahoma" w:hAnsi="Tahoma" w:cs="Tahoma"/>
-                <w:color w:val="000000" w:themeColor="text1"/>
-                <w:sz w:val="22"/>
-                <w:szCs w:val="22"/>
-              </w:rPr>
-            </w:pPr>
-          </w:p>
-        </w:tc>
-        <w:tc>
-          <w:tcPr>
-            <w:tcW w:w="9702" w:type="dxa"/>
-            <w:gridSpan w:val="21"/>
-            <w:vAlign w:val="center"/>
-          </w:tcPr>
-          <w:p>
-            <w:pPr>
-              <w:pStyle w:val="NoSpacing"/>
-              <w:ind w:left="886"/>
+              <w:rPr>
+                <w:rFonts w:ascii="Tahoma" w:hAnsi="Tahoma" w:cs="Tahoma"/>
+                <w:color w:val="000000" w:themeColor="text1"/>
+                <w:sz w:val="22"/>
+                <w:szCs w:val="22"/>
+              </w:rPr>
+            </w:pPr>
+            <w:r>
+              <w:rPr>
+                <w:rFonts w:ascii="Tahoma" w:hAnsi="Tahoma" w:cs="Tahoma"/>
+                <w:color w:val="000000" w:themeColor="text1"/>
+                <w:sz w:val="22"/>
+                <w:szCs w:val="22"/>
+              </w:rPr>
+              <w:t>:</w:t>
+            </w:r>
+          </w:p>
+        </w:tc>
+        <w:tc>
+          <w:tcPr>
+            <w:tcW w:w="4417" w:type="dxa"/>
+            <w:gridSpan w:val="3"/>
+          </w:tcPr>
+          <w:p>
+            <w:pPr>
+              <w:pStyle w:val="NoSpacing"/>
               <w:rPr>
                 <w:rFonts w:ascii="Tahoma" w:hAnsi="Tahoma" w:cs="Tahoma"/>
                 <w:b/>
@@ -1825,19 +1527,86 @@
                 <w:szCs w:val="22"/>
               </w:rPr>
             </w:pPr>
+            <w:r>
+              <w:rPr>
+                <w:rFonts w:ascii="Tahoma" w:hAnsi="Tahoma" w:cs="Tahoma"/>
+                <w:b/>
+                <w:color w:val="000000" w:themeColor="text1"/>
+                <w:sz w:val="22"/>
+                <w:szCs w:val="22"/>
+              </w:rPr>
+              <w:t>${nik}</w:t>
+            </w:r>
           </w:p>
         </w:tc>
       </w:tr>
       <w:tr>
         <w:trPr>
-          <w:gridAfter w:val="1"/>
-          <w:wAfter w:w="430" w:type="dxa"/>
+          <w:gridBefore w:val="1"/>
+          <w:wBefore w:w="281" w:type="dxa"/>
           <w:jc w:val="center"/>
         </w:trPr>
         <w:tc>
           <w:tcPr>
-            <w:tcW w:w="12662" w:type="dxa"/>
-            <w:gridSpan w:val="25"/>
+            <w:tcW w:w="2404" w:type="dxa"/>
+            <w:gridSpan w:val="2"/>
+          </w:tcPr>
+          <w:p>
+            <w:pPr>
+              <w:pStyle w:val="NoSpacing"/>
+              <w:rPr>
+                <w:rFonts w:ascii="Tahoma" w:hAnsi="Tahoma" w:cs="Tahoma"/>
+                <w:color w:val="000000" w:themeColor="text1"/>
+                <w:sz w:val="22"/>
+                <w:szCs w:val="22"/>
+              </w:rPr>
+            </w:pPr>
+          </w:p>
+        </w:tc>
+        <w:tc>
+          <w:tcPr>
+            <w:tcW w:w="282" w:type="dxa"/>
+          </w:tcPr>
+          <w:p>
+            <w:pPr>
+              <w:pStyle w:val="NoSpacing"/>
+              <w:rPr>
+                <w:rFonts w:ascii="Tahoma" w:hAnsi="Tahoma" w:cs="Tahoma"/>
+                <w:color w:val="000000" w:themeColor="text1"/>
+                <w:sz w:val="22"/>
+                <w:szCs w:val="22"/>
+              </w:rPr>
+            </w:pPr>
+          </w:p>
+        </w:tc>
+        <w:tc>
+          <w:tcPr>
+            <w:tcW w:w="7660" w:type="dxa"/>
+            <w:gridSpan w:val="4"/>
+            <w:vAlign w:val="center"/>
+          </w:tcPr>
+          <w:p>
+            <w:pPr>
+              <w:pStyle w:val="NoSpacing"/>
+              <w:rPr>
+                <w:rFonts w:ascii="Tahoma" w:hAnsi="Tahoma" w:cs="Tahoma"/>
+                <w:b/>
+                <w:color w:val="000000" w:themeColor="text1"/>
+                <w:sz w:val="22"/>
+                <w:szCs w:val="22"/>
+              </w:rPr>
+            </w:pPr>
+          </w:p>
+        </w:tc>
+      </w:tr>
+      <w:tr>
+        <w:trPr>
+          <w:jc w:val="center"/>
+        </w:trPr>
+        <w:tc>
+          <w:tcPr>
+            <w:tcW w:w="10627" w:type="dxa"/>
+            <w:gridSpan w:val="8"/>
           </w:tcPr>
           <w:p>
             <w:pPr>
@@ -1845,7 +1614,6 @@
                 <w:tab w:val="center" w:pos="5191"/>
               </w:tabs>
               <w:spacing w:after="120"/>
-              <w:ind w:left="886"/>
               <w:jc w:val="both"/>
               <w:rPr>
                 <w:rFonts w:ascii="Tahoma" w:hAnsi="Tahoma" w:cs="Tahoma"/>
@@ -1887,14 +1655,12 @@
       <w:tr>
         <w:trPr>
           <w:gridBefore w:val="1"/>
-          <w:gridAfter w:val="1"/>
-          <w:wBefore w:w="278" w:type="dxa"/>
-          <w:wAfter w:w="430" w:type="dxa"/>
+          <w:wBefore w:w="281" w:type="dxa"/>
           <w:jc w:val="center"/>
         </w:trPr>
         <w:tc>
           <w:tcPr>
-            <w:tcW w:w="430" w:type="dxa"/>
+            <w:tcW w:w="423" w:type="dxa"/>
           </w:tcPr>
           <w:p>
             <w:pPr>
@@ -1919,13 +1685,12 @@
         </w:tc>
         <w:tc>
           <w:tcPr>
-            <w:tcW w:w="11954" w:type="dxa"/>
-            <w:gridSpan w:val="23"/>
-          </w:tcPr>
-          <w:p>
-            <w:pPr>
-              <w:pStyle w:val="NoSpacing"/>
-              <w:ind w:left="886"/>
+            <w:tcW w:w="9923" w:type="dxa"/>
+            <w:gridSpan w:val="6"/>
+          </w:tcPr>
+          <w:p>
+            <w:pPr>
+              <w:pStyle w:val="NoSpacing"/>
               <w:jc w:val="both"/>
               <w:rPr>
                 <w:rFonts w:ascii="Tahoma" w:hAnsi="Tahoma" w:cs="Tahoma"/>
@@ -1978,14 +1743,14 @@
       <w:tr>
         <w:trPr>
           <w:gridBefore w:val="1"/>
-          <w:gridAfter w:val="24"/>
-          <w:wBefore w:w="278" w:type="dxa"/>
-          <w:wAfter w:w="12384" w:type="dxa"/>
+          <w:gridAfter w:val="6"/>
+          <w:wBefore w:w="281" w:type="dxa"/>
+          <w:wAfter w:w="9923" w:type="dxa"/>
           <w:jc w:val="center"/>
         </w:trPr>
         <w:tc>
           <w:tcPr>
-            <w:tcW w:w="430" w:type="dxa"/>
+            <w:tcW w:w="423" w:type="dxa"/>
           </w:tcPr>
           <w:p>
             <w:pPr>
@@ -2003,14 +1768,12 @@
       <w:tr>
         <w:trPr>
           <w:gridBefore w:val="1"/>
-          <w:gridAfter w:val="1"/>
-          <w:wBefore w:w="278" w:type="dxa"/>
-          <w:wAfter w:w="430" w:type="dxa"/>
+          <w:wBefore w:w="281" w:type="dxa"/>
           <w:jc w:val="center"/>
         </w:trPr>
         <w:tc>
           <w:tcPr>
-            <w:tcW w:w="430" w:type="dxa"/>
+            <w:tcW w:w="423" w:type="dxa"/>
           </w:tcPr>
           <w:p>
             <w:pPr>
@@ -2045,13 +1808,12 @@
         </w:tc>
         <w:tc>
           <w:tcPr>
-            <w:tcW w:w="11954" w:type="dxa"/>
-            <w:gridSpan w:val="23"/>
+            <w:tcW w:w="9923" w:type="dxa"/>
+            <w:gridSpan w:val="6"/>
           </w:tcPr>
           <w:p>
             <w:pPr>
               <w:spacing w:after="120"/>
-              <w:ind w:left="886"/>
               <w:jc w:val="both"/>
               <w:rPr>
                 <w:rFonts w:ascii="Tahoma" w:hAnsi="Tahoma" w:cs="Tahoma"/>
@@ -2143,20 +1905,17 @@
       <w:tr>
         <w:trPr>
           <w:gridBefore w:val="1"/>
-          <w:gridAfter w:val="1"/>
-          <w:wBefore w:w="278" w:type="dxa"/>
-          <w:wAfter w:w="430" w:type="dxa"/>
+          <w:wBefore w:w="281" w:type="dxa"/>
           <w:trHeight w:val="121"/>
           <w:jc w:val="center"/>
         </w:trPr>
         <w:tc>
           <w:tcPr>
-            <w:tcW w:w="4002" w:type="dxa"/>
-            <w:gridSpan w:val="6"/>
-          </w:tcPr>
-          <w:p>
-            <w:pPr>
-              <w:ind w:left="886"/>
+            <w:tcW w:w="3240" w:type="dxa"/>
+            <w:gridSpan w:val="4"/>
+          </w:tcPr>
+          <w:p>
+            <w:pPr>
               <w:jc w:val="both"/>
               <w:rPr>
                 <w:rFonts w:ascii="Tahoma" w:hAnsi="Tahoma" w:cs="Tahoma"/>
@@ -2189,34 +1948,33 @@
         </w:tc>
         <w:tc>
           <w:tcPr>
-            <w:tcW w:w="1559" w:type="dxa"/>
+            <w:tcW w:w="284" w:type="dxa"/>
+          </w:tcPr>
+          <w:p>
+            <w:pPr>
+              <w:jc w:val="both"/>
+              <w:rPr>
+                <w:rFonts w:ascii="Tahoma" w:hAnsi="Tahoma" w:cs="Tahoma"/>
+                <w:color w:val="000000" w:themeColor="text1"/>
+                <w:sz w:val="22"/>
+                <w:szCs w:val="22"/>
+              </w:rPr>
+            </w:pPr>
+            <w:r>
+              <w:rPr>
+                <w:rFonts w:ascii="Tahoma" w:hAnsi="Tahoma" w:cs="Tahoma"/>
+                <w:color w:val="000000" w:themeColor="text1"/>
+                <w:sz w:val="22"/>
+                <w:szCs w:val="22"/>
+              </w:rPr>
+              <w:t>:</w:t>
+            </w:r>
+          </w:p>
+        </w:tc>
+        <w:tc>
+          <w:tcPr>
+            <w:tcW w:w="6822" w:type="dxa"/>
             <w:gridSpan w:val="2"/>
-          </w:tcPr>
-          <w:p>
-            <w:pPr>
-              <w:jc w:val="both"/>
-              <w:rPr>
-                <w:rFonts w:ascii="Tahoma" w:hAnsi="Tahoma" w:cs="Tahoma"/>
-                <w:color w:val="000000" w:themeColor="text1"/>
-                <w:sz w:val="22"/>
-                <w:szCs w:val="22"/>
-              </w:rPr>
-            </w:pPr>
-            <w:r>
-              <w:rPr>
-                <w:rFonts w:ascii="Tahoma" w:hAnsi="Tahoma" w:cs="Tahoma"/>
-                <w:color w:val="000000" w:themeColor="text1"/>
-                <w:sz w:val="22"/>
-                <w:szCs w:val="22"/>
-              </w:rPr>
-              <w:t>:</w:t>
-            </w:r>
-          </w:p>
-        </w:tc>
-        <w:tc>
-          <w:tcPr>
-            <w:tcW w:w="6823" w:type="dxa"/>
-            <w:gridSpan w:val="16"/>
             <w:vAlign w:val="center"/>
           </w:tcPr>
           <w:p>
@@ -2244,20 +2002,17 @@
       <w:tr>
         <w:trPr>
           <w:gridBefore w:val="1"/>
-          <w:gridAfter w:val="1"/>
-          <w:wBefore w:w="278" w:type="dxa"/>
-          <w:wAfter w:w="430" w:type="dxa"/>
+          <w:wBefore w:w="281" w:type="dxa"/>
           <w:trHeight w:val="183"/>
           <w:jc w:val="center"/>
         </w:trPr>
         <w:tc>
           <w:tcPr>
-            <w:tcW w:w="4002" w:type="dxa"/>
-            <w:gridSpan w:val="6"/>
-          </w:tcPr>
-          <w:p>
-            <w:pPr>
-              <w:ind w:left="886"/>
+            <w:tcW w:w="3240" w:type="dxa"/>
+            <w:gridSpan w:val="4"/>
+          </w:tcPr>
+          <w:p>
+            <w:pPr>
               <w:jc w:val="both"/>
               <w:rPr>
                 <w:rFonts w:ascii="Tahoma" w:hAnsi="Tahoma" w:cs="Tahoma"/>
@@ -2290,34 +2045,33 @@
         </w:tc>
         <w:tc>
           <w:tcPr>
-            <w:tcW w:w="1559" w:type="dxa"/>
+            <w:tcW w:w="284" w:type="dxa"/>
+          </w:tcPr>
+          <w:p>
+            <w:pPr>
+              <w:jc w:val="both"/>
+              <w:rPr>
+                <w:rFonts w:ascii="Tahoma" w:hAnsi="Tahoma" w:cs="Tahoma"/>
+                <w:color w:val="000000" w:themeColor="text1"/>
+                <w:sz w:val="22"/>
+                <w:szCs w:val="22"/>
+              </w:rPr>
+            </w:pPr>
+            <w:r>
+              <w:rPr>
+                <w:rFonts w:ascii="Tahoma" w:hAnsi="Tahoma" w:cs="Tahoma"/>
+                <w:color w:val="000000" w:themeColor="text1"/>
+                <w:sz w:val="22"/>
+                <w:szCs w:val="22"/>
+              </w:rPr>
+              <w:t>:</w:t>
+            </w:r>
+          </w:p>
+        </w:tc>
+        <w:tc>
+          <w:tcPr>
+            <w:tcW w:w="6822" w:type="dxa"/>
             <w:gridSpan w:val="2"/>
-          </w:tcPr>
-          <w:p>
-            <w:pPr>
-              <w:jc w:val="both"/>
-              <w:rPr>
-                <w:rFonts w:ascii="Tahoma" w:hAnsi="Tahoma" w:cs="Tahoma"/>
-                <w:color w:val="000000" w:themeColor="text1"/>
-                <w:sz w:val="22"/>
-                <w:szCs w:val="22"/>
-              </w:rPr>
-            </w:pPr>
-            <w:r>
-              <w:rPr>
-                <w:rFonts w:ascii="Tahoma" w:hAnsi="Tahoma" w:cs="Tahoma"/>
-                <w:color w:val="000000" w:themeColor="text1"/>
-                <w:sz w:val="22"/>
-                <w:szCs w:val="22"/>
-              </w:rPr>
-              <w:t>:</w:t>
-            </w:r>
-          </w:p>
-        </w:tc>
-        <w:tc>
-          <w:tcPr>
-            <w:tcW w:w="6823" w:type="dxa"/>
-            <w:gridSpan w:val="16"/>
             <w:vAlign w:val="center"/>
           </w:tcPr>
           <w:p>
@@ -2345,73 +2099,78 @@
       <w:tr>
         <w:trPr>
           <w:gridBefore w:val="1"/>
-          <w:gridAfter w:val="1"/>
-          <w:wBefore w:w="278" w:type="dxa"/>
-          <w:wAfter w:w="430" w:type="dxa"/>
-          <w:trHeight w:val="20"/>
+          <w:wBefore w:w="281" w:type="dxa"/>
           <w:jc w:val="center"/>
         </w:trPr>
         <w:tc>
           <w:tcPr>
-            <w:tcW w:w="4002" w:type="dxa"/>
-            <w:gridSpan w:val="6"/>
-          </w:tcPr>
-          <w:p>
-            <w:pPr>
-              <w:pStyle w:val="NoSpacing"/>
-              <w:ind w:left="886"/>
-              <w:rPr>
-                <w:rFonts w:ascii="Tahoma" w:hAnsi="Tahoma" w:cs="Tahoma"/>
-                <w:color w:val="000000" w:themeColor="text1"/>
-                <w:sz w:val="22"/>
-                <w:szCs w:val="22"/>
-              </w:rPr>
-            </w:pPr>
-            <w:r>
-              <w:rPr>
-                <w:rFonts w:ascii="Tahoma" w:hAnsi="Tahoma" w:cs="Tahoma"/>
-                <w:color w:val="000000" w:themeColor="text1"/>
-                <w:sz w:val="22"/>
-                <w:szCs w:val="22"/>
-              </w:rPr>
-              <w:t xml:space="preserve">          Nomor Induk berusaha</w:t>
-            </w:r>
-          </w:p>
-        </w:tc>
-        <w:tc>
-          <w:tcPr>
-            <w:tcW w:w="1559" w:type="dxa"/>
+            <w:tcW w:w="3240" w:type="dxa"/>
+            <w:gridSpan w:val="4"/>
+          </w:tcPr>
+          <w:p>
+            <w:pPr>
+              <w:pStyle w:val="NoSpacing"/>
+              <w:rPr>
+                <w:rFonts w:ascii="Tahoma" w:hAnsi="Tahoma" w:cs="Tahoma"/>
+                <w:color w:val="000000" w:themeColor="text1"/>
+                <w:sz w:val="22"/>
+                <w:szCs w:val="22"/>
+              </w:rPr>
+            </w:pPr>
+            <w:r>
+              <w:rPr>
+                <w:rFonts w:ascii="Tahoma" w:hAnsi="Tahoma" w:cs="Tahoma"/>
+                <w:color w:val="000000" w:themeColor="text1"/>
+                <w:sz w:val="22"/>
+                <w:szCs w:val="22"/>
+              </w:rPr>
+              <w:t xml:space="preserve">          </w:t>
+            </w:r>
+            <w:r>
+              <w:rPr>
+                <w:rFonts w:ascii="Tahoma" w:hAnsi="Tahoma" w:cs="Tahoma"/>
+                <w:color w:val="000000" w:themeColor="text1"/>
+                <w:sz w:val="22"/>
+                <w:szCs w:val="22"/>
+                <w:lang w:val="id-ID"/>
+              </w:rPr>
+              <w:t>Lokasi</w:t>
+            </w:r>
+          </w:p>
+        </w:tc>
+        <w:tc>
+          <w:tcPr>
+            <w:tcW w:w="284" w:type="dxa"/>
+          </w:tcPr>
+          <w:p>
+            <w:pPr>
+              <w:pStyle w:val="NoSpacing"/>
+              <w:rPr>
+                <w:rFonts w:ascii="Tahoma" w:hAnsi="Tahoma" w:cs="Tahoma"/>
+                <w:color w:val="000000" w:themeColor="text1"/>
+                <w:sz w:val="22"/>
+                <w:szCs w:val="22"/>
+              </w:rPr>
+            </w:pPr>
+            <w:r>
+              <w:rPr>
+                <w:rFonts w:ascii="Tahoma" w:hAnsi="Tahoma" w:cs="Tahoma"/>
+                <w:color w:val="000000" w:themeColor="text1"/>
+                <w:sz w:val="22"/>
+                <w:szCs w:val="22"/>
+              </w:rPr>
+              <w:t>:</w:t>
+            </w:r>
+          </w:p>
+        </w:tc>
+        <w:tc>
+          <w:tcPr>
+            <w:tcW w:w="6822" w:type="dxa"/>
             <w:gridSpan w:val="2"/>
           </w:tcPr>
           <w:p>
             <w:pPr>
               <w:pStyle w:val="NoSpacing"/>
-              <w:rPr>
-                <w:rFonts w:ascii="Tahoma" w:hAnsi="Tahoma" w:cs="Tahoma"/>
-                <w:color w:val="000000" w:themeColor="text1"/>
-                <w:sz w:val="22"/>
-                <w:szCs w:val="22"/>
-              </w:rPr>
-            </w:pPr>
-            <w:r>
-              <w:rPr>
-                <w:rFonts w:ascii="Tahoma" w:hAnsi="Tahoma" w:cs="Tahoma"/>
-                <w:color w:val="000000" w:themeColor="text1"/>
-                <w:sz w:val="22"/>
-                <w:szCs w:val="22"/>
-              </w:rPr>
-              <w:t>:</w:t>
-            </w:r>
-          </w:p>
-        </w:tc>
-        <w:tc>
-          <w:tcPr>
-            <w:tcW w:w="6823" w:type="dxa"/>
-            <w:gridSpan w:val="16"/>
-          </w:tcPr>
-          <w:p>
-            <w:pPr>
-              <w:pStyle w:val="NoSpacing"/>
               <w:jc w:val="both"/>
               <w:rPr>
                 <w:rFonts w:ascii="Tahoma" w:hAnsi="Tahoma" w:cs="Tahoma"/>
@@ -2423,11 +2182,12 @@
             <w:r>
               <w:rPr>
                 <w:rFonts w:ascii="Tahoma" w:hAnsi="Tahoma" w:cs="Tahoma"/>
-                <w:color w:val="000000" w:themeColor="text1"/>
-                <w:sz w:val="22"/>
-                <w:szCs w:val="22"/>
-              </w:rPr>
-              <w:t>${no_induk_usaha}</w:t>
+                <w:b/>
+                <w:color w:val="000000" w:themeColor="text1"/>
+                <w:sz w:val="22"/>
+                <w:szCs w:val="22"/>
+              </w:rPr>
+              <w:t>JL, SYEC QURO – TELAGASARI KARAWANG</w:t>
             </w:r>
           </w:p>
         </w:tc>
@@ -2435,182 +2195,75 @@
       <w:tr>
         <w:trPr>
           <w:gridBefore w:val="1"/>
-          <w:gridAfter w:val="1"/>
-          <w:wBefore w:w="278" w:type="dxa"/>
-          <w:wAfter w:w="430" w:type="dxa"/>
+          <w:wBefore w:w="281" w:type="dxa"/>
           <w:jc w:val="center"/>
         </w:trPr>
         <w:tc>
           <w:tcPr>
-            <w:tcW w:w="4002" w:type="dxa"/>
-            <w:gridSpan w:val="6"/>
-          </w:tcPr>
-          <w:p>
-            <w:pPr>
-              <w:pStyle w:val="NoSpacing"/>
-              <w:ind w:left="886"/>
-              <w:rPr>
-                <w:rFonts w:ascii="Tahoma" w:hAnsi="Tahoma" w:cs="Tahoma"/>
-                <w:color w:val="000000" w:themeColor="text1"/>
-                <w:sz w:val="22"/>
-                <w:szCs w:val="22"/>
-              </w:rPr>
-            </w:pPr>
-            <w:r>
-              <w:rPr>
-                <w:rFonts w:ascii="Tahoma" w:hAnsi="Tahoma" w:cs="Tahoma"/>
-                <w:color w:val="000000" w:themeColor="text1"/>
-                <w:sz w:val="22"/>
-                <w:szCs w:val="22"/>
-              </w:rPr>
-              <w:t xml:space="preserve">          </w:t>
-            </w:r>
-            <w:r>
-              <w:rPr>
-                <w:rFonts w:ascii="Tahoma" w:hAnsi="Tahoma" w:cs="Tahoma"/>
-                <w:color w:val="000000" w:themeColor="text1"/>
-                <w:sz w:val="22"/>
-                <w:szCs w:val="22"/>
-                <w:lang w:val="id-ID"/>
-              </w:rPr>
-              <w:t>Lokasi</w:t>
-            </w:r>
-          </w:p>
-        </w:tc>
-        <w:tc>
-          <w:tcPr>
-            <w:tcW w:w="1559" w:type="dxa"/>
+            <w:tcW w:w="3240" w:type="dxa"/>
+            <w:gridSpan w:val="4"/>
+          </w:tcPr>
+          <w:p>
+            <w:pPr>
+              <w:pStyle w:val="NoSpacing"/>
+              <w:rPr>
+                <w:rFonts w:ascii="Tahoma" w:hAnsi="Tahoma" w:cs="Tahoma"/>
+                <w:color w:val="000000" w:themeColor="text1"/>
+                <w:sz w:val="22"/>
+                <w:szCs w:val="22"/>
+              </w:rPr>
+            </w:pPr>
+          </w:p>
+        </w:tc>
+        <w:tc>
+          <w:tcPr>
+            <w:tcW w:w="284" w:type="dxa"/>
+          </w:tcPr>
+          <w:p>
+            <w:pPr>
+              <w:pStyle w:val="NoSpacing"/>
+              <w:rPr>
+                <w:rFonts w:ascii="Tahoma" w:hAnsi="Tahoma" w:cs="Tahoma"/>
+                <w:color w:val="000000" w:themeColor="text1"/>
+                <w:sz w:val="22"/>
+                <w:szCs w:val="22"/>
+              </w:rPr>
+            </w:pPr>
+          </w:p>
+        </w:tc>
+        <w:tc>
+          <w:tcPr>
+            <w:tcW w:w="6822" w:type="dxa"/>
             <w:gridSpan w:val="2"/>
           </w:tcPr>
           <w:p>
             <w:pPr>
               <w:pStyle w:val="NoSpacing"/>
-              <w:rPr>
-                <w:rFonts w:ascii="Tahoma" w:hAnsi="Tahoma" w:cs="Tahoma"/>
-                <w:color w:val="000000" w:themeColor="text1"/>
-                <w:sz w:val="22"/>
-                <w:szCs w:val="22"/>
-              </w:rPr>
-            </w:pPr>
-            <w:r>
-              <w:rPr>
-                <w:rFonts w:ascii="Tahoma" w:hAnsi="Tahoma" w:cs="Tahoma"/>
-                <w:color w:val="000000" w:themeColor="text1"/>
-                <w:sz w:val="22"/>
-                <w:szCs w:val="22"/>
-              </w:rPr>
-              <w:t>:</w:t>
-            </w:r>
-          </w:p>
-        </w:tc>
-        <w:tc>
-          <w:tcPr>
-            <w:tcW w:w="6823" w:type="dxa"/>
-            <w:gridSpan w:val="16"/>
-          </w:tcPr>
-          <w:p>
-            <w:pPr>
-              <w:pStyle w:val="NoSpacing"/>
               <w:jc w:val="both"/>
               <w:rPr>
                 <w:rFonts w:ascii="Tahoma" w:hAnsi="Tahoma" w:cs="Tahoma"/>
-                <w:color w:val="000000" w:themeColor="text1"/>
-                <w:sz w:val="22"/>
-                <w:szCs w:val="22"/>
-              </w:rPr>
-            </w:pPr>
-            <w:r>
-              <w:rPr>
-                <w:rFonts w:ascii="Tahoma" w:hAnsi="Tahoma" w:cs="Tahoma"/>
                 <w:b/>
                 <w:color w:val="000000" w:themeColor="text1"/>
                 <w:sz w:val="22"/>
                 <w:szCs w:val="22"/>
               </w:rPr>
-              <w:t>JL, SYEC QURO – TELAGASARI KARAWANG</w:t>
-            </w:r>
+            </w:pPr>
           </w:p>
         </w:tc>
       </w:tr>
       <w:tr>
         <w:trPr>
           <w:gridBefore w:val="1"/>
-          <w:gridAfter w:val="1"/>
-          <w:wBefore w:w="278" w:type="dxa"/>
-          <w:wAfter w:w="430" w:type="dxa"/>
+          <w:wBefore w:w="281" w:type="dxa"/>
           <w:jc w:val="center"/>
         </w:trPr>
         <w:tc>
           <w:tcPr>
-            <w:tcW w:w="4002" w:type="dxa"/>
-            <w:gridSpan w:val="6"/>
-          </w:tcPr>
-          <w:p>
-            <w:pPr>
-              <w:pStyle w:val="NoSpacing"/>
-              <w:ind w:left="886"/>
-              <w:rPr>
-                <w:rFonts w:ascii="Tahoma" w:hAnsi="Tahoma" w:cs="Tahoma"/>
-                <w:color w:val="000000" w:themeColor="text1"/>
-                <w:sz w:val="22"/>
-                <w:szCs w:val="22"/>
-              </w:rPr>
-            </w:pPr>
-          </w:p>
-        </w:tc>
-        <w:tc>
-          <w:tcPr>
-            <w:tcW w:w="1559" w:type="dxa"/>
-            <w:gridSpan w:val="2"/>
-          </w:tcPr>
-          <w:p>
-            <w:pPr>
-              <w:pStyle w:val="NoSpacing"/>
-              <w:rPr>
-                <w:rFonts w:ascii="Tahoma" w:hAnsi="Tahoma" w:cs="Tahoma"/>
-                <w:color w:val="000000" w:themeColor="text1"/>
-                <w:sz w:val="22"/>
-                <w:szCs w:val="22"/>
-              </w:rPr>
-            </w:pPr>
-          </w:p>
-        </w:tc>
-        <w:tc>
-          <w:tcPr>
-            <w:tcW w:w="6823" w:type="dxa"/>
-            <w:gridSpan w:val="16"/>
-          </w:tcPr>
-          <w:p>
-            <w:pPr>
-              <w:pStyle w:val="NoSpacing"/>
-              <w:jc w:val="both"/>
-              <w:rPr>
-                <w:rFonts w:ascii="Tahoma" w:hAnsi="Tahoma" w:cs="Tahoma"/>
-                <w:b/>
-                <w:color w:val="000000" w:themeColor="text1"/>
-                <w:sz w:val="22"/>
-                <w:szCs w:val="22"/>
-              </w:rPr>
-            </w:pPr>
-          </w:p>
-        </w:tc>
-      </w:tr>
-      <w:tr>
-        <w:trPr>
-          <w:gridBefore w:val="1"/>
-          <w:gridAfter w:val="1"/>
-          <w:wBefore w:w="278" w:type="dxa"/>
-          <w:wAfter w:w="430" w:type="dxa"/>
-          <w:jc w:val="center"/>
-        </w:trPr>
-        <w:tc>
-          <w:tcPr>
-            <w:tcW w:w="12384" w:type="dxa"/>
-            <w:gridSpan w:val="24"/>
-          </w:tcPr>
-          <w:p>
-            <w:pPr>
-              <w:ind w:left="886"/>
+            <w:tcW w:w="10346" w:type="dxa"/>
+            <w:gridSpan w:val="7"/>
+          </w:tcPr>
+          <w:p>
+            <w:pPr>
               <w:jc w:val="both"/>
               <w:rPr>
                 <w:rFonts w:ascii="Tahoma" w:hAnsi="Tahoma" w:cs="Tahoma"/>
@@ -3066,37 +2719,10 @@
     <w:p/>
     <w:p/>
     <w:p/>
-    <w:p>
-      <w:pPr>
-        <w:jc w:val="center"/>
-        <w:outlineLvl w:val="8"/>
-        <w:rPr>
-          <w:rFonts w:ascii="Bookman Old Style" w:hAnsi="Bookman Old Style"/>
-          <w:color w:val="000000" w:themeColor="text1"/>
-          <w:sz w:val="36"/>
-          <w:szCs w:val="36"/>
-          <w:lang w:val="id-ID"/>
-        </w:rPr>
-      </w:pPr>
-    </w:p>
-    <w:p>
-      <w:pPr>
-        <w:jc w:val="center"/>
-        <w:outlineLvl w:val="8"/>
-      </w:pPr>
-      <w:r>
-        <w:rPr>
-          <w:rFonts w:ascii="Bookman Old Style" w:hAnsi="Bookman Old Style"/>
-          <w:color w:val="000000" w:themeColor="text1"/>
-          <w:sz w:val="36"/>
-          <w:szCs w:val="36"/>
-        </w:rPr>
-        <w:t xml:space="preserve">        </w:t>
-      </w:r>
-    </w:p>
     <w:sectPr>
       <w:pgSz w:w="12242" w:h="20163" w:code="5"/>
       <w:pgMar w:top="567" w:right="1440" w:bottom="1440" w:left="680" w:header="709" w:footer="709" w:gutter="0"/>
+      <w:pgNumType w:start="2"/>
       <w:cols w:space="708"/>
       <w:docGrid w:linePitch="360"/>
     </w:sectPr>

</xml_diff>